<commit_message>
automatically approving keybroker user in attestation service (not yet tested)
</commit_message>
<xml_diff>
--- a/blueprints/CIT Deployment Wizard - Blueprint.docx
+++ b/blueprints/CIT Deployment Wizard - Blueprint.docx
@@ -77,14 +77,6 @@
         <w:pStyle w:val="Heading1"/>
       </w:pPr>
       <w:r>
-        <w:t>Design</w:t>
-      </w:r>
-    </w:p>
-    <w:p>
-      <w:pPr>
-        <w:pStyle w:val="Heading2"/>
-      </w:pPr>
-      <w:r>
         <w:t>Data Model</w:t>
       </w:r>
     </w:p>
@@ -174,88 +166,89 @@
     <w:p/>
     <w:p>
       <w:pPr>
+        <w:pStyle w:val="Heading1"/>
+      </w:pPr>
+      <w:r>
+        <w:lastRenderedPageBreak/>
+        <w:t>Scheduling</w:t>
+      </w:r>
+    </w:p>
+    <w:p>
+      <w:r>
+        <w:t xml:space="preserve">There are six software packages, two built-in layouts and a custom layout option, as well as optional tasks that must be executed depending on other selections. Ensuring that installation steps happen in an effective order is an important capability for the automated deployment. </w:t>
+      </w:r>
+    </w:p>
+    <w:p>
+      <w:r>
+        <w:t>The Task interface includes a dependencies field so that tasks may declare dependencies on other tasks. This allows a task scheduler to ensure that the dependencies are executed before the dependent tasks.</w:t>
+      </w:r>
+    </w:p>
+    <w:p>
+      <w:r>
+        <w:t xml:space="preserve">The </w:t>
+      </w:r>
+      <w:proofErr w:type="spellStart"/>
+      <w:r>
+        <w:t>DeploymentTaskFactory</w:t>
+      </w:r>
+      <w:proofErr w:type="spellEnd"/>
+      <w:r>
+        <w:t xml:space="preserve"> is responsible for generating the entire set of tasks that will be needed for a deployment. It considers the user’s input for selected features and software packages, and it knows which tasks are required for which software packages. When it generates the tasks, it sets up dependencies between tasks to ensure that tasks that need the least input (or no input) are run first, and tasks that depend on them are run later. This especially applies to integration tasks, for example creating a user for Trust Director in the Attestation Service after Attestation Service installation and then providing that credential to the Trust Director installer.</w:t>
+      </w:r>
+    </w:p>
+    <w:p>
+      <w:r>
+        <w:t>The software packages descriptor (software-</w:t>
+      </w:r>
+      <w:proofErr w:type="spellStart"/>
+      <w:r>
+        <w:t>packages.json</w:t>
+      </w:r>
+      <w:proofErr w:type="spellEnd"/>
+      <w:r>
+        <w:t xml:space="preserve">) defines the available software packages as well as their dependencies on each other.  This is used by the </w:t>
+      </w:r>
+      <w:proofErr w:type="spellStart"/>
+      <w:r>
+        <w:t>DeploymentTaskFactory</w:t>
+      </w:r>
+      <w:proofErr w:type="spellEnd"/>
+      <w:r>
+        <w:t xml:space="preserve"> when it creates synchronization tasks that ensure this software package dependency order.  </w:t>
+      </w:r>
+    </w:p>
+    <w:p>
+      <w:pPr>
+        <w:pStyle w:val="Heading1"/>
+      </w:pPr>
+      <w:r>
+        <w:t>Monitoring Installer Progress</w:t>
+      </w:r>
+    </w:p>
+    <w:p>
+      <w:r>
+        <w:t xml:space="preserve">After an installer is copied to the target host and is executed, the user needs to see some progress indication because some installers may take several minutes to complete. </w:t>
+      </w:r>
+    </w:p>
+    <w:p>
+      <w:r>
+        <w:t xml:space="preserve">The </w:t>
+      </w:r>
+      <w:proofErr w:type="spellStart"/>
+      <w:r>
+        <w:t>quickstart</w:t>
+      </w:r>
+      <w:proofErr w:type="spellEnd"/>
+      <w:r>
+        <w:t xml:space="preserve"> wizard deploys a second script with each installer to monitor the installer’s progress. It does this by comparing the installer’s output to a “marker file” that has unique lines to expect in the installer’s output and measuring progress according to the location of the matched line in the marker file. The monitor script matches the lines in a “forward-only” fashion, so when the installer starts the monitor looks for any marker lines that match its output, but as matches are found then it only looks for subsequent lines to match subsequent output. </w:t>
+      </w:r>
+      <w:r>
+        <w:t xml:space="preserve">Progress percent is calculated as the line number of the last line matched divided by the total number of lines in the marker file. </w:t>
+      </w:r>
+    </w:p>
+    <w:p>
+      <w:pPr>
         <w:pStyle w:val="Heading2"/>
-      </w:pPr>
-      <w:r>
-        <w:t>Scheduling</w:t>
-      </w:r>
-    </w:p>
-    <w:p>
-      <w:r>
-        <w:t xml:space="preserve">There are six software packages, two built-in layouts and a custom layout option, as well as optional tasks that must be executed depending on other selections. Ensuring that installation steps happen in an effective order is an important capability for the automated deployment. </w:t>
-      </w:r>
-    </w:p>
-    <w:p>
-      <w:r>
-        <w:t>The Task interface includes a dependencies field so that tasks may declare dependencies on other tasks. This allows a task scheduler to ensure that the dependencies are executed before the dependent tasks.</w:t>
-      </w:r>
-    </w:p>
-    <w:p>
-      <w:r>
-        <w:t xml:space="preserve">The </w:t>
-      </w:r>
-      <w:proofErr w:type="spellStart"/>
-      <w:r>
-        <w:t>DeploymentTaskFactory</w:t>
-      </w:r>
-      <w:proofErr w:type="spellEnd"/>
-      <w:r>
-        <w:t xml:space="preserve"> is responsible for generating the entire set of tasks that will be needed for a deployment. It considers the user’s input for selected features and software packages, and it knows which tasks are required for which software packages. When it generates the tasks, it sets up dependencies between tasks to ensure that tasks that need the least input (or no input) are run first, and tasks that depend on them are run later. This especially applies to integration tasks, for example creating a user for Trust Director in the Attestation Service after Attestation Service installation and then providing that credential to the Trust Director installer.</w:t>
-      </w:r>
-    </w:p>
-    <w:p>
-      <w:r>
-        <w:t>The software packages descriptor (software-</w:t>
-      </w:r>
-      <w:proofErr w:type="spellStart"/>
-      <w:r>
-        <w:t>packages.json</w:t>
-      </w:r>
-      <w:proofErr w:type="spellEnd"/>
-      <w:r>
-        <w:t xml:space="preserve">) defines the available software packages as well as their dependencies on each other.  This is used by the </w:t>
-      </w:r>
-      <w:proofErr w:type="spellStart"/>
-      <w:r>
-        <w:t>DeploymentTaskFactory</w:t>
-      </w:r>
-      <w:proofErr w:type="spellEnd"/>
-      <w:r>
-        <w:t xml:space="preserve"> when it creates synchronization tasks that ensure this software package dependency order.  </w:t>
-      </w:r>
-    </w:p>
-    <w:p>
-      <w:pPr>
-        <w:pStyle w:val="Heading2"/>
-      </w:pPr>
-      <w:r>
-        <w:t>Monitoring Installer Progress</w:t>
-      </w:r>
-    </w:p>
-    <w:p>
-      <w:r>
-        <w:t xml:space="preserve">After an installer is copied to the target host and is executed, the user needs to see some progress indication because some installers may take several minutes to complete. </w:t>
-      </w:r>
-    </w:p>
-    <w:p>
-      <w:r>
-        <w:t xml:space="preserve">The </w:t>
-      </w:r>
-      <w:proofErr w:type="spellStart"/>
-      <w:r>
-        <w:t>quickstart</w:t>
-      </w:r>
-      <w:proofErr w:type="spellEnd"/>
-      <w:r>
-        <w:t xml:space="preserve"> wizard deploys a second script with each installer to monitor the installer’s progress. It does this by comparing the installer’s output to a “marker file” that has unique lines to expect in the installer’s output and measuring progress according to the location of the matched line in the marker file. The monitor script matches the lines in a “forward-only” fashion, so when the installer starts the monitor looks for any marker lines that match its output, but as matches are found then it only looks for subsequent lines to match subsequent output. </w:t>
-      </w:r>
-      <w:r>
-        <w:t xml:space="preserve">Progress percent is calculated as the line number of the last line matched divided by the total number of lines in the marker file. </w:t>
-      </w:r>
-    </w:p>
-    <w:p>
-      <w:pPr>
-        <w:pStyle w:val="Heading3"/>
       </w:pPr>
       <w:r>
         <w:lastRenderedPageBreak/>
@@ -375,7 +368,7 @@
     </w:p>
     <w:p>
       <w:pPr>
-        <w:pStyle w:val="Heading3"/>
+        <w:pStyle w:val="Heading2"/>
       </w:pPr>
       <w:r>
         <w:t>Alternatives</w:t>
@@ -394,27 +387,14 @@
       <w:r>
         <w:t xml:space="preserve">Table </w:t>
       </w:r>
-      <w:r>
-        <w:fldChar w:fldCharType="begin"/>
-      </w:r>
-      <w:r>
-        <w:instrText xml:space="preserve"> SEQ Table \* ARABIC </w:instrText>
-      </w:r>
-      <w:r>
-        <w:fldChar w:fldCharType="separate"/>
-      </w:r>
-      <w:r>
-        <w:rPr>
-          <w:noProof/>
-        </w:rPr>
-        <w:t>1</w:t>
-      </w:r>
-      <w:r>
-        <w:rPr>
-          <w:noProof/>
-        </w:rPr>
-        <w:fldChar w:fldCharType="end"/>
-      </w:r>
+      <w:fldSimple w:instr=" SEQ Table \* ARABIC ">
+        <w:r>
+          <w:rPr>
+            <w:noProof/>
+          </w:rPr>
+          <w:t>1</w:t>
+        </w:r>
+      </w:fldSimple>
     </w:p>
     <w:tbl>
       <w:tblPr>
@@ -1120,15 +1100,21 @@
       <w:r>
         <w:t xml:space="preserve">The Ant build.xml file automatically generates both artifacts in the “packages” phase. </w:t>
       </w:r>
-      <w:bookmarkStart w:id="0" w:name="_GoBack"/>
-      <w:bookmarkEnd w:id="0"/>
     </w:p>
     <w:p>
       <w:pPr>
         <w:pStyle w:val="Heading1"/>
       </w:pPr>
       <w:r>
-        <w:t>Installation</w:t>
+        <w:t>I</w:t>
+      </w:r>
+      <w:r>
+        <w:t>nstallation</w:t>
+      </w:r>
+    </w:p>
+    <w:p>
+      <w:r>
+        <w:t xml:space="preserve">This section describes installation of the CIT deployment wizard itself, not of CIT.  The CIT installation is described under “User Experience”. </w:t>
       </w:r>
     </w:p>
     <w:p>
@@ -1196,6 +1182,457 @@
         <w:t xml:space="preserve"> a TLS certificate from Mt Wilson must be generated before it can be copied to Key Broker and Trust Director.</w:t>
       </w:r>
     </w:p>
+    <w:p>
+      <w:pPr>
+        <w:pStyle w:val="Heading1"/>
+      </w:pPr>
+      <w:r>
+        <w:lastRenderedPageBreak/>
+        <w:t>Upgrading CIT</w:t>
+      </w:r>
+    </w:p>
+    <w:p>
+      <w:r>
+        <w:t xml:space="preserve">After a user has installed CIT using the tool, the user may later need to upgrade CIT. This section describes options for accomplishing this. </w:t>
+      </w:r>
+    </w:p>
+    <w:p>
+      <w:r>
+        <w:t>For all the alternatives below, there would be</w:t>
+      </w:r>
+      <w:r>
+        <w:t xml:space="preserve"> no facility for tracking upgrade-specific progress markers (could be different messages), would need to develop separate marker files for upgrades and this increases maintenance for every release, or accept less accurate progress tracking (error messages would still work)</w:t>
+      </w:r>
+      <w:r>
+        <w:t>.</w:t>
+      </w:r>
+    </w:p>
+    <w:p>
+      <w:pPr>
+        <w:pStyle w:val="Caption"/>
+        <w:keepNext/>
+      </w:pPr>
+      <w:r>
+        <w:t xml:space="preserve">Table </w:t>
+      </w:r>
+      <w:r>
+        <w:t>2 Wizard deployment alternatives</w:t>
+      </w:r>
+    </w:p>
+    <w:tbl>
+      <w:tblPr>
+        <w:tblStyle w:val="TableGrid"/>
+        <w:tblW w:w="0" w:type="auto"/>
+        <w:tblLook w:val="04A0" w:firstRow="1" w:lastRow="0" w:firstColumn="1" w:lastColumn="0" w:noHBand="0" w:noVBand="1"/>
+      </w:tblPr>
+      <w:tblGrid>
+        <w:gridCol w:w="4788"/>
+        <w:gridCol w:w="4788"/>
+      </w:tblGrid>
+      <w:tr>
+        <w:tc>
+          <w:tcPr>
+            <w:tcW w:w="4788" w:type="dxa"/>
+            <w:shd w:val="clear" w:color="auto" w:fill="D9D9D9" w:themeFill="background1" w:themeFillShade="D9"/>
+          </w:tcPr>
+          <w:p>
+            <w:pPr>
+              <w:rPr>
+                <w:b/>
+              </w:rPr>
+            </w:pPr>
+            <w:r>
+              <w:rPr>
+                <w:b/>
+              </w:rPr>
+              <w:t>Alternative</w:t>
+            </w:r>
+          </w:p>
+        </w:tc>
+        <w:tc>
+          <w:tcPr>
+            <w:tcW w:w="4788" w:type="dxa"/>
+            <w:shd w:val="clear" w:color="auto" w:fill="D9D9D9" w:themeFill="background1" w:themeFillShade="D9"/>
+          </w:tcPr>
+          <w:p>
+            <w:pPr>
+              <w:rPr>
+                <w:b/>
+              </w:rPr>
+            </w:pPr>
+            <w:r>
+              <w:rPr>
+                <w:b/>
+              </w:rPr>
+              <w:t>Pros(+) Cons(-)</w:t>
+            </w:r>
+          </w:p>
+        </w:tc>
+      </w:tr>
+      <w:tr>
+        <w:tc>
+          <w:tcPr>
+            <w:tcW w:w="4788" w:type="dxa"/>
+            <w:shd w:val="clear" w:color="auto" w:fill="92D050"/>
+          </w:tcPr>
+          <w:p>
+            <w:r>
+              <w:t>Install a new CIT deployment tool corresponding to new version</w:t>
+            </w:r>
+          </w:p>
+        </w:tc>
+        <w:tc>
+          <w:tcPr>
+            <w:tcW w:w="4788" w:type="dxa"/>
+            <w:shd w:val="clear" w:color="auto" w:fill="92D050"/>
+          </w:tcPr>
+          <w:p>
+            <w:r>
+              <w:t>+ easy to implement</w:t>
+            </w:r>
+            <w:r>
+              <w:t>, it’s just a new build of the wizard from the current CIT repository</w:t>
+            </w:r>
+          </w:p>
+          <w:p>
+            <w:r>
+              <w:t>+ new wizard build already includes latest installers of CIT components</w:t>
+            </w:r>
+          </w:p>
+          <w:p>
+            <w:r>
+              <w:t>+ relies on individual CIT installers to upgrade their components properly</w:t>
+            </w:r>
+          </w:p>
+          <w:p>
+            <w:r>
+              <w:t>+ user can reinstall older version anytime by using previously installed older version of the wizard with the older CIT components</w:t>
+            </w:r>
+          </w:p>
+        </w:tc>
+      </w:tr>
+      <w:tr>
+        <w:tc>
+          <w:tcPr>
+            <w:tcW w:w="4788" w:type="dxa"/>
+          </w:tcPr>
+          <w:p>
+            <w:r>
+              <w:t xml:space="preserve">Update installers in existing wizard </w:t>
+            </w:r>
+          </w:p>
+        </w:tc>
+        <w:tc>
+          <w:tcPr>
+            <w:tcW w:w="4788" w:type="dxa"/>
+          </w:tcPr>
+          <w:p>
+            <w:r>
+              <w:t>+ no development effort</w:t>
+            </w:r>
+          </w:p>
+          <w:p>
+            <w:r>
+              <w:t>- no facility for upgrading the wizard itself, which may be required to add or update setup tasks related to the new CIT version being installed as an upgrade</w:t>
+            </w:r>
+          </w:p>
+          <w:p>
+            <w:r>
+              <w:t>+ relies on individual CIT installers to upgrade their components properly</w:t>
+            </w:r>
+          </w:p>
+          <w:p>
+            <w:r>
+              <w:t>- requires more effort from user to identify and copy each installer to its proper location in the wizard</w:t>
+            </w:r>
+          </w:p>
+        </w:tc>
+      </w:tr>
+      <w:tr>
+        <w:tc>
+          <w:tcPr>
+            <w:tcW w:w="4788" w:type="dxa"/>
+          </w:tcPr>
+          <w:p>
+            <w:r>
+              <w:t>Network updates of wizard and installers</w:t>
+            </w:r>
+          </w:p>
+        </w:tc>
+        <w:tc>
+          <w:tcPr>
+            <w:tcW w:w="4788" w:type="dxa"/>
+          </w:tcPr>
+          <w:p>
+            <w:r>
+              <w:t>- most development effort</w:t>
+            </w:r>
+          </w:p>
+          <w:p>
+            <w:r>
+              <w:t>- Intel must maintain an Internet site with CIT updates</w:t>
+            </w:r>
+          </w:p>
+          <w:p>
+            <w:r>
+              <w:t xml:space="preserve">+ </w:t>
+            </w:r>
+            <w:r>
+              <w:t>least effort for user, wizard downloads updates for CIT installers and for the wizard itself</w:t>
+            </w:r>
+          </w:p>
+          <w:p>
+            <w:r>
+              <w:t>+ relies on individual CIT installers to upgrade their components properly</w:t>
+            </w:r>
+          </w:p>
+          <w:p>
+            <w:r>
+              <w:t>- one way upgrades (unless we develop a rollback feature by keeping backup older copies of the wizard and component installers when we update)</w:t>
+            </w:r>
+          </w:p>
+        </w:tc>
+      </w:tr>
+    </w:tbl>
+    <w:p/>
+    <w:p/>
+    <w:p>
+      <w:r>
+        <w:t xml:space="preserve">After the updated wizard and installers are available using any one of the alternatives above, the next challenge to solve is how to obtain the necessary information for the update. </w:t>
+      </w:r>
+    </w:p>
+    <w:p>
+      <w:r>
+        <w:t xml:space="preserve"> </w:t>
+      </w:r>
+    </w:p>
+    <w:p>
+      <w:pPr>
+        <w:pStyle w:val="Caption"/>
+        <w:keepNext/>
+      </w:pPr>
+      <w:r>
+        <w:t xml:space="preserve">Table </w:t>
+      </w:r>
+      <w:r>
+        <w:t>3</w:t>
+      </w:r>
+      <w:r>
+        <w:t xml:space="preserve"> Wizard </w:t>
+      </w:r>
+      <w:r>
+        <w:t>configuration discovery alternatives</w:t>
+      </w:r>
+    </w:p>
+    <w:tbl>
+      <w:tblPr>
+        <w:tblStyle w:val="TableGrid"/>
+        <w:tblW w:w="0" w:type="auto"/>
+        <w:tblLook w:val="04A0" w:firstRow="1" w:lastRow="0" w:firstColumn="1" w:lastColumn="0" w:noHBand="0" w:noVBand="1"/>
+      </w:tblPr>
+      <w:tblGrid>
+        <w:gridCol w:w="4788"/>
+        <w:gridCol w:w="4788"/>
+      </w:tblGrid>
+      <w:tr>
+        <w:tc>
+          <w:tcPr>
+            <w:tcW w:w="4788" w:type="dxa"/>
+            <w:shd w:val="clear" w:color="auto" w:fill="D9D9D9" w:themeFill="background1" w:themeFillShade="D9"/>
+          </w:tcPr>
+          <w:p>
+            <w:pPr>
+              <w:rPr>
+                <w:b/>
+              </w:rPr>
+            </w:pPr>
+            <w:r>
+              <w:rPr>
+                <w:b/>
+              </w:rPr>
+              <w:t>Alternative</w:t>
+            </w:r>
+          </w:p>
+        </w:tc>
+        <w:tc>
+          <w:tcPr>
+            <w:tcW w:w="4788" w:type="dxa"/>
+            <w:shd w:val="clear" w:color="auto" w:fill="D9D9D9" w:themeFill="background1" w:themeFillShade="D9"/>
+          </w:tcPr>
+          <w:p>
+            <w:pPr>
+              <w:rPr>
+                <w:b/>
+              </w:rPr>
+            </w:pPr>
+            <w:r>
+              <w:rPr>
+                <w:b/>
+              </w:rPr>
+              <w:t>Pros(+) Cons(-)</w:t>
+            </w:r>
+          </w:p>
+        </w:tc>
+      </w:tr>
+      <w:tr>
+        <w:tc>
+          <w:tcPr>
+            <w:tcW w:w="4788" w:type="dxa"/>
+            <w:shd w:val="clear" w:color="auto" w:fill="FFFFFF" w:themeFill="background1"/>
+          </w:tcPr>
+          <w:p>
+            <w:r>
+              <w:t xml:space="preserve">User inputs all configuration </w:t>
+            </w:r>
+          </w:p>
+        </w:tc>
+        <w:tc>
+          <w:tcPr>
+            <w:tcW w:w="4788" w:type="dxa"/>
+            <w:shd w:val="clear" w:color="auto" w:fill="FFFFFF" w:themeFill="background1"/>
+          </w:tcPr>
+          <w:p>
+            <w:r>
+              <w:t xml:space="preserve">+ </w:t>
+            </w:r>
+            <w:r>
+              <w:t xml:space="preserve">minimal development </w:t>
+            </w:r>
+          </w:p>
+          <w:p>
+            <w:r>
+              <w:t>-</w:t>
+            </w:r>
+            <w:r>
+              <w:t xml:space="preserve"> </w:t>
+            </w:r>
+            <w:r>
+              <w:t xml:space="preserve">user needs to keep record of all settings and re-enter them </w:t>
+            </w:r>
+          </w:p>
+        </w:tc>
+      </w:tr>
+      <w:tr>
+        <w:tc>
+          <w:tcPr>
+            <w:tcW w:w="4788" w:type="dxa"/>
+          </w:tcPr>
+          <w:p>
+            <w:r>
+              <w:t>Wizard stores configuration locally</w:t>
+            </w:r>
+            <w:r>
+              <w:t xml:space="preserve"> </w:t>
+            </w:r>
+          </w:p>
+        </w:tc>
+        <w:tc>
+          <w:tcPr>
+            <w:tcW w:w="4788" w:type="dxa"/>
+          </w:tcPr>
+          <w:p>
+            <w:r>
+              <w:t xml:space="preserve">+ </w:t>
+            </w:r>
+            <w:r>
+              <w:t xml:space="preserve">easy to develop </w:t>
+            </w:r>
+          </w:p>
+          <w:p>
+            <w:r>
+              <w:t xml:space="preserve">- </w:t>
+            </w:r>
+            <w:r>
+              <w:t xml:space="preserve">requires </w:t>
+            </w:r>
+            <w:r>
+              <w:t>login &amp; encryption features to protect the data, and this also complicates wizard self-installation</w:t>
+            </w:r>
+          </w:p>
+          <w:p>
+            <w:r>
+              <w:t>= could skip login &amp; encryption features initially and then at the end of the install ask the user if they want to upgrade later, then ask for password to store configuration</w:t>
+            </w:r>
+          </w:p>
+          <w:p>
+            <w:r>
+              <w:t>- if user doesn’t predict future upgrade requirement, this would be useless</w:t>
+            </w:r>
+          </w:p>
+        </w:tc>
+      </w:tr>
+      <w:tr>
+        <w:tc>
+          <w:tcPr>
+            <w:tcW w:w="4788" w:type="dxa"/>
+            <w:shd w:val="clear" w:color="auto" w:fill="92D050"/>
+          </w:tcPr>
+          <w:p>
+            <w:r>
+              <w:t>Wizard stores configuration in CIT attestation service</w:t>
+            </w:r>
+          </w:p>
+          <w:p>
+            <w:pPr>
+              <w:tabs>
+                <w:tab w:val="left" w:pos="3307"/>
+              </w:tabs>
+            </w:pPr>
+            <w:r>
+              <w:tab/>
+            </w:r>
+          </w:p>
+        </w:tc>
+        <w:tc>
+          <w:tcPr>
+            <w:tcW w:w="4788" w:type="dxa"/>
+            <w:shd w:val="clear" w:color="auto" w:fill="92D050"/>
+          </w:tcPr>
+          <w:p>
+            <w:r>
+              <w:t xml:space="preserve">- </w:t>
+            </w:r>
+            <w:r>
+              <w:t>moderate</w:t>
+            </w:r>
+            <w:r>
+              <w:t xml:space="preserve"> development effort</w:t>
+            </w:r>
+          </w:p>
+          <w:p>
+            <w:r>
+              <w:t>+ environment, features and layout information stored under a special “wizard” feature of each installed CIT instance</w:t>
+            </w:r>
+          </w:p>
+          <w:p>
+            <w:r>
+              <w:t xml:space="preserve">+ host root passwords are NOT stored at all </w:t>
+            </w:r>
+          </w:p>
+          <w:p>
+            <w:r>
+              <w:t>+ configuration protected by user having to first enter the IP &amp; root password of any installed CIT instance, then prompting user for root password of each configured host to gain access</w:t>
+            </w:r>
+          </w:p>
+          <w:p>
+            <w:r>
+              <w:t>+ settings already stored in each service and can be detected once root password is provided by user</w:t>
+            </w:r>
+          </w:p>
+          <w:p>
+            <w:r>
+              <w:t>+ c</w:t>
+            </w:r>
+            <w:bookmarkStart w:id="0" w:name="_GoBack"/>
+            <w:bookmarkEnd w:id="0"/>
+            <w:r>
+              <w:t>ould use same design to “clone” CIT servers, for example add another MTW server with same configuration settings on another IP address, etc.</w:t>
+            </w:r>
+          </w:p>
+        </w:tc>
+      </w:tr>
+    </w:tbl>
+    <w:p/>
     <w:sectPr>
       <w:headerReference w:type="default" r:id="rId9"/>
       <w:headerReference w:type="first" r:id="rId10"/>
@@ -7627,7 +8064,7 @@
 </file>
 
 <file path=customXml/itemProps1.xml><?xml version="1.0" encoding="utf-8"?>
-<ds:datastoreItem xmlns:ds="http://schemas.openxmlformats.org/officeDocument/2006/customXml" ds:itemID="{6A7D672C-F09F-49EF-89D2-69C7DD2E656C}">
+<ds:datastoreItem xmlns:ds="http://schemas.openxmlformats.org/officeDocument/2006/customXml" ds:itemID="{A74CE563-991B-491B-A410-2D517F8A902A}">
   <ds:schemaRefs>
     <ds:schemaRef ds:uri="http://schemas.openxmlformats.org/officeDocument/2006/bibliography"/>
   </ds:schemaRefs>

</xml_diff>